<commit_message>
Just kidding. A few more edits
</commit_message>
<xml_diff>
--- a/4 Manuscript/R1/PP-BB-22-011R1 CL_mh (10.4.2022).docx
+++ b/4 Manuscript/R1/PP-BB-22-011R1 CL_mh (10.4.2022).docx
@@ -1370,7 +1370,23 @@
           <w:sz w:val="24"/>
           <w:szCs w:val="24"/>
         </w:rPr>
-        <w:t xml:space="preserve"> the Introduction (pg. </w:t>
+        <w:t xml:space="preserve"> </w:t>
+      </w:r>
+      <w:r>
+        <w:rPr>
+          <w:rFonts w:ascii="Times New Roman" w:hAnsi="Times New Roman" w:cs="Times New Roman"/>
+          <w:sz w:val="24"/>
+          <w:szCs w:val="24"/>
+        </w:rPr>
+        <w:t xml:space="preserve">and </w:t>
+      </w:r>
+      <w:r>
+        <w:rPr>
+          <w:rFonts w:ascii="Times New Roman" w:hAnsi="Times New Roman" w:cs="Times New Roman"/>
+          <w:sz w:val="24"/>
+          <w:szCs w:val="24"/>
+        </w:rPr>
+        <w:t xml:space="preserve">the Introduction (pg. </w:t>
       </w:r>
       <w:r>
         <w:rPr>

</xml_diff>

<commit_message>
almost done with round 1?
</commit_message>
<xml_diff>
--- a/4 Manuscript/R1/PP-BB-22-011R1 CL_mh (10.4.2022).docx
+++ b/4 Manuscript/R1/PP-BB-22-011R1 CL_mh (10.4.2022).docx
@@ -662,6 +662,7 @@
           <w:lang w:val="fr-FR"/>
         </w:rPr>
       </w:pPr>
+      <w:proofErr w:type="gramStart"/>
       <w:r>
         <w:rPr>
           <w:rFonts w:ascii="Times New Roman" w:hAnsi="Times New Roman" w:cs="Times New Roman"/>
@@ -669,8 +670,9 @@
           <w:szCs w:val="24"/>
           <w:lang w:val="fr-FR"/>
         </w:rPr>
-        <w:t xml:space="preserve">Email: </w:t>
-      </w:r>
+        <w:t>Email:</w:t>
+      </w:r>
+      <w:proofErr w:type="gramEnd"/>
       <w:r>
         <w:rPr>
           <w:rFonts w:ascii="Times New Roman" w:hAnsi="Times New Roman" w:cs="Times New Roman"/>
@@ -678,6 +680,15 @@
           <w:szCs w:val="24"/>
           <w:lang w:val="fr-FR"/>
         </w:rPr>
+        <w:t xml:space="preserve"> </w:t>
+      </w:r>
+      <w:r>
+        <w:rPr>
+          <w:rFonts w:ascii="Times New Roman" w:hAnsi="Times New Roman" w:cs="Times New Roman"/>
+          <w:sz w:val="24"/>
+          <w:szCs w:val="24"/>
+          <w:lang w:val="fr-FR"/>
+        </w:rPr>
         <w:t>mark.huff@usm.edu</w:t>
       </w:r>
     </w:p>
@@ -692,6 +703,7 @@
           <w:lang w:val="fr-FR"/>
         </w:rPr>
       </w:pPr>
+      <w:proofErr w:type="gramStart"/>
       <w:r>
         <w:rPr>
           <w:rFonts w:ascii="Times New Roman" w:hAnsi="Times New Roman" w:cs="Times New Roman"/>
@@ -699,7 +711,17 @@
           <w:szCs w:val="24"/>
           <w:lang w:val="fr-FR"/>
         </w:rPr>
-        <w:t>Phone: (601) 266-5411</w:t>
+        <w:t>Phone:</w:t>
+      </w:r>
+      <w:proofErr w:type="gramEnd"/>
+      <w:r>
+        <w:rPr>
+          <w:rFonts w:ascii="Times New Roman" w:hAnsi="Times New Roman" w:cs="Times New Roman"/>
+          <w:sz w:val="24"/>
+          <w:szCs w:val="24"/>
+          <w:lang w:val="fr-FR"/>
+        </w:rPr>
+        <w:t xml:space="preserve"> (601) 266-5411</w:t>
       </w:r>
     </w:p>
     <w:p>
@@ -713,6 +735,7 @@
           <w:lang w:val="fr-FR"/>
         </w:rPr>
       </w:pPr>
+      <w:proofErr w:type="gramStart"/>
       <w:r>
         <w:rPr>
           <w:rFonts w:ascii="Times New Roman" w:hAnsi="Times New Roman" w:cs="Times New Roman"/>
@@ -720,7 +743,17 @@
           <w:szCs w:val="24"/>
           <w:lang w:val="fr-FR"/>
         </w:rPr>
-        <w:t>Fax: (601) 266-5580</w:t>
+        <w:t>Fax:</w:t>
+      </w:r>
+      <w:proofErr w:type="gramEnd"/>
+      <w:r>
+        <w:rPr>
+          <w:rFonts w:ascii="Times New Roman" w:hAnsi="Times New Roman" w:cs="Times New Roman"/>
+          <w:sz w:val="24"/>
+          <w:szCs w:val="24"/>
+          <w:lang w:val="fr-FR"/>
+        </w:rPr>
+        <w:t xml:space="preserve"> (601) 266-5580</w:t>
       </w:r>
     </w:p>
     <w:p>
@@ -986,7 +1019,25 @@
           <w:sz w:val="24"/>
           <w:szCs w:val="24"/>
         </w:rPr>
-        <w:t>One major concern from R1, that I agree with, is the appropriateness of this article for a special issue on working memory. At this time, it is unclear to me how this study advances our understanding of working memory. The sole mention of working memory here at present is for an interpretation of the increase in global switch costs for the predictive alternating runs, where it is suggested that working memory is taxed by "maintaining two task sets" and by the need to "monitor their progress across trials" to anticipate when a switch will be occurring. First, what is the evidence that both task sets were being actively maintained in working memory?</w:t>
+        <w:t xml:space="preserve">One major concern from R1, that I agree with, is the appropriateness of this article for a special issue on working memory. </w:t>
+      </w:r>
+      <w:proofErr w:type="gramStart"/>
+      <w:r>
+        <w:rPr>
+          <w:rFonts w:ascii="Times New Roman" w:hAnsi="Times New Roman" w:cs="Times New Roman"/>
+          <w:sz w:val="24"/>
+          <w:szCs w:val="24"/>
+        </w:rPr>
+        <w:t>At this time</w:t>
+      </w:r>
+      <w:proofErr w:type="gramEnd"/>
+      <w:r>
+        <w:rPr>
+          <w:rFonts w:ascii="Times New Roman" w:hAnsi="Times New Roman" w:cs="Times New Roman"/>
+          <w:sz w:val="24"/>
+          <w:szCs w:val="24"/>
+        </w:rPr>
+        <w:t>, it is unclear to me how this study advances our understanding of working memory. The sole mention of working memory here at present is for an interpretation of the increase in global switch costs for the predictive alternating runs, where it is suggested that working memory is taxed by "maintaining two task sets" and by the need to "monitor their progress across trials" to anticipate when a switch will be occurring. First, what is the evidence that both task sets were being actively maintained in working memory?</w:t>
       </w:r>
     </w:p>
     <w:p>
@@ -2542,7 +2593,25 @@
           <w:szCs w:val="24"/>
         </w:rPr>
         <w:br/>
-        <w:t xml:space="preserve">Depending on what the authors actually want to argue for, they might also have to substantially adapt their General Discussion accordingly. </w:t>
+        <w:t xml:space="preserve">Depending on what the authors </w:t>
+      </w:r>
+      <w:proofErr w:type="gramStart"/>
+      <w:r>
+        <w:rPr>
+          <w:rFonts w:ascii="Times New Roman" w:hAnsi="Times New Roman" w:cs="Times New Roman"/>
+          <w:sz w:val="24"/>
+          <w:szCs w:val="24"/>
+        </w:rPr>
+        <w:t>actually want</w:t>
+      </w:r>
+      <w:proofErr w:type="gramEnd"/>
+      <w:r>
+        <w:rPr>
+          <w:rFonts w:ascii="Times New Roman" w:hAnsi="Times New Roman" w:cs="Times New Roman"/>
+          <w:sz w:val="24"/>
+          <w:szCs w:val="24"/>
+        </w:rPr>
+        <w:t xml:space="preserve"> to argue for, they might also have to substantially adapt their General Discussion accordingly. </w:t>
       </w:r>
     </w:p>
     <w:p>
@@ -3307,7 +3376,25 @@
           <w:sz w:val="24"/>
           <w:szCs w:val="24"/>
         </w:rPr>
-        <w:t xml:space="preserve"> Based on the submission information, it appears that the manuscript was submitted for a special issue in working memory. In this case, the authors do not seem to relate to the relevant literature on working memory and corresponding models of working memory at all and they either do not frame their research question appropriately and relate it to working memory or actually there is scarcely a relation. At least that was my understanding based on my reading of the current version of the manuscript.</w:t>
+        <w:t xml:space="preserve"> Based on the submission information, it appears that the manuscript was submitted for a special issue in working memory. In this case, the authors do not seem to relate to the relevant literature on working memory and corresponding models of working memory at all and they either do not frame their research question appropriately and relate it to working memory or </w:t>
+      </w:r>
+      <w:proofErr w:type="gramStart"/>
+      <w:r>
+        <w:rPr>
+          <w:rFonts w:ascii="Times New Roman" w:hAnsi="Times New Roman" w:cs="Times New Roman"/>
+          <w:sz w:val="24"/>
+          <w:szCs w:val="24"/>
+        </w:rPr>
+        <w:t>actually there</w:t>
+      </w:r>
+      <w:proofErr w:type="gramEnd"/>
+      <w:r>
+        <w:rPr>
+          <w:rFonts w:ascii="Times New Roman" w:hAnsi="Times New Roman" w:cs="Times New Roman"/>
+          <w:sz w:val="24"/>
+          <w:szCs w:val="24"/>
+        </w:rPr>
+        <w:t xml:space="preserve"> is scarcely a relation. At least that was my understanding based on my reading of the current version of the manuscript.</w:t>
       </w:r>
     </w:p>
     <w:p>
@@ -3500,7 +3587,25 @@
           <w:sz w:val="24"/>
           <w:szCs w:val="24"/>
         </w:rPr>
-        <w:t xml:space="preserve"> The authors present a very particular and limited set of task switching studies. They might want to, for instance, refer to more recent review articles on task switching (or some of the papers cited in them) and relevant underlying mechanisms in task switching related to their research question (once it is clarified):</w:t>
+        <w:t xml:space="preserve"> The authors present a very particular and limited set of </w:t>
+      </w:r>
+      <w:proofErr w:type="gramStart"/>
+      <w:r>
+        <w:rPr>
+          <w:rFonts w:ascii="Times New Roman" w:hAnsi="Times New Roman" w:cs="Times New Roman"/>
+          <w:sz w:val="24"/>
+          <w:szCs w:val="24"/>
+        </w:rPr>
+        <w:t>task</w:t>
+      </w:r>
+      <w:proofErr w:type="gramEnd"/>
+      <w:r>
+        <w:rPr>
+          <w:rFonts w:ascii="Times New Roman" w:hAnsi="Times New Roman" w:cs="Times New Roman"/>
+          <w:sz w:val="24"/>
+          <w:szCs w:val="24"/>
+        </w:rPr>
+        <w:t xml:space="preserve"> switching studies. They might want to, for instance, refer to more recent review articles on task switching (or some of the papers cited in them) and relevant underlying mechanisms in task switching related to their research question (once it is clarified):</w:t>
       </w:r>
       <w:r>
         <w:rPr>
@@ -5181,7 +5286,25 @@
           <w:sz w:val="24"/>
           <w:szCs w:val="24"/>
         </w:rPr>
-        <w:t xml:space="preserve"> The authors need to include information on their decision criterion regarding Bayes factors. According to the Bayesian criteria and analyses I am familiar with, they Bayes factors constitute inconclusive evidence if I am not mistaken. Here, a clarification of the meaning of certain value ranges is essential and should be added.</w:t>
+        <w:t xml:space="preserve"> The authors need to include information on their decision criterion regarding Bayes factors. According to the Bayesian criteria and analyses I am familiar </w:t>
+      </w:r>
+      <w:proofErr w:type="gramStart"/>
+      <w:r>
+        <w:rPr>
+          <w:rFonts w:ascii="Times New Roman" w:hAnsi="Times New Roman" w:cs="Times New Roman"/>
+          <w:sz w:val="24"/>
+          <w:szCs w:val="24"/>
+        </w:rPr>
+        <w:t>with,</w:t>
+      </w:r>
+      <w:proofErr w:type="gramEnd"/>
+      <w:r>
+        <w:rPr>
+          <w:rFonts w:ascii="Times New Roman" w:hAnsi="Times New Roman" w:cs="Times New Roman"/>
+          <w:sz w:val="24"/>
+          <w:szCs w:val="24"/>
+        </w:rPr>
+        <w:t xml:space="preserve"> they Bayes factors constitute inconclusive evidence if I am not mistaken. Here, a clarification of the meaning of certain value ranges is essential and should be added.</w:t>
       </w:r>
     </w:p>
     <w:p>
@@ -5346,7 +5469,25 @@
           <w:sz w:val="24"/>
           <w:szCs w:val="24"/>
         </w:rPr>
-        <w:t xml:space="preserve">a probability estimate </w:t>
+        <w:t xml:space="preserve">a probability </w:t>
+      </w:r>
+      <w:proofErr w:type="gramStart"/>
+      <w:r>
+        <w:rPr>
+          <w:rFonts w:ascii="Times New Roman" w:hAnsi="Times New Roman" w:cs="Times New Roman"/>
+          <w:sz w:val="24"/>
+          <w:szCs w:val="24"/>
+        </w:rPr>
+        <w:t>estimate</w:t>
+      </w:r>
+      <w:proofErr w:type="gramEnd"/>
+      <w:r>
+        <w:rPr>
+          <w:rFonts w:ascii="Times New Roman" w:hAnsi="Times New Roman" w:cs="Times New Roman"/>
+          <w:sz w:val="24"/>
+          <w:szCs w:val="24"/>
+        </w:rPr>
+        <w:t xml:space="preserve"> </w:t>
       </w:r>
       <w:r>
         <w:rPr>
@@ -6131,7 +6272,25 @@
           <w:szCs w:val="24"/>
         </w:rPr>
         <w:lastRenderedPageBreak/>
-        <w:t xml:space="preserve">when using this task. Since the Stroop Task was not used in the study, such a detailed description of this paradigm distracts the reader from the actual experimental task and research questions. Probably, the authors reviewed this literature to introduce attentional control and related control processes such as activation and maintaining the task goal while suppressing task-irrelevant responses. In this case, it would be enough to explain this point in several sentences, or to review articles that used task-switching designs instead. Further, the detailed reviewing of literature on age effects (e.g. p.7) creates an expectation that the authors would later report results for different age groups in their study as well, which is not the case. Because only young participants were tested in the study, the discussion of age effects on attentional control in the introduction is not particularly relevant for the research questions and a bit misleading. </w:t>
+        <w:t>when using this task. Since the Stroop Task was not used in the study, such a detailed description of this paradigm distracts the reader from the actual experimental task and research questions. Probably, the authors reviewed this literature to introduce attentional control and related control processes such as activation and maintaining the task goal while suppressing task-irrelevant responses. In this case, it would be enough to explain this point in several sentences, or to review articles that used task-switching designs instead. Further, the detailed reviewing of literature on age effects (</w:t>
+      </w:r>
+      <w:proofErr w:type="gramStart"/>
+      <w:r>
+        <w:rPr>
+          <w:rFonts w:ascii="Times New Roman" w:hAnsi="Times New Roman" w:cs="Times New Roman"/>
+          <w:sz w:val="24"/>
+          <w:szCs w:val="24"/>
+        </w:rPr>
+        <w:t>e.g.</w:t>
+      </w:r>
+      <w:proofErr w:type="gramEnd"/>
+      <w:r>
+        <w:rPr>
+          <w:rFonts w:ascii="Times New Roman" w:hAnsi="Times New Roman" w:cs="Times New Roman"/>
+          <w:sz w:val="24"/>
+          <w:szCs w:val="24"/>
+        </w:rPr>
+        <w:t xml:space="preserve"> p.7) creates an expectation that the authors would later report results for different age groups in their study as well, which is not the case. Because only young participants were tested in the study, the discussion of age effects on attentional control in the introduction is not particularly relevant for the research questions and a bit misleading. </w:t>
       </w:r>
     </w:p>
     <w:p>
@@ -6630,10 +6789,62 @@
           <w:sz w:val="24"/>
           <w:szCs w:val="24"/>
         </w:rPr>
-        <w:t xml:space="preserve">Considering, that the primary goal of the study was to examine the effects of predicted vs. random task switching procedures on different types of switch costs, the article would benefit from describing the relevant processes in more detail in the introduction or at the latest in the discussion section using relevant task-switching literature. The key explanation of the results is a task-set reconfiguration process for elevated local switch costs in random task-switching, and keeping track of the task sequence for elevated global switch costs in alternating runs switching. However, the concept of task-set and its reconfiguration when switching from task to another are only shortly mentioned in the introduction. In the discussion section, some theoretical explanations are included, but in several places the references are lacking (e.g. p. 20, line 47; p. 21 lines 20-33). I would recommend the authors to better adjust the content of the introduction to their research questions and to try to better integrate their results into task-switching literature in the discussion (e.g. </w:t>
-      </w:r>
-      <w:commentRangeStart w:id="8"/>
-      <w:commentRangeStart w:id="9"/>
+        <w:t>Considering, that the primary goal of the study was to examine the effects of predicted vs. random task switching procedures on different types of switch costs, the article would benefit from describing the relevant processes in more detail in the introduction or at the latest in the discussion section using relevant task-switching literature. The key explanation of the results is a task-set reconfiguration process for elevated local switch costs in random task-</w:t>
+      </w:r>
+      <w:proofErr w:type="gramStart"/>
+      <w:r>
+        <w:rPr>
+          <w:rFonts w:ascii="Times New Roman" w:hAnsi="Times New Roman" w:cs="Times New Roman"/>
+          <w:sz w:val="24"/>
+          <w:szCs w:val="24"/>
+        </w:rPr>
+        <w:t>switching, and</w:t>
+      </w:r>
+      <w:proofErr w:type="gramEnd"/>
+      <w:r>
+        <w:rPr>
+          <w:rFonts w:ascii="Times New Roman" w:hAnsi="Times New Roman" w:cs="Times New Roman"/>
+          <w:sz w:val="24"/>
+          <w:szCs w:val="24"/>
+        </w:rPr>
+        <w:t xml:space="preserve"> keeping track of the task sequence for elevated global switch costs in alternating runs switching. However, the concept of task-set and its reconfiguration when switching from task to another are only shortly mentioned in the introduction. In the discussion section, some theoretical explanations are included, but in several places the references are lacking (</w:t>
+      </w:r>
+      <w:proofErr w:type="gramStart"/>
+      <w:r>
+        <w:rPr>
+          <w:rFonts w:ascii="Times New Roman" w:hAnsi="Times New Roman" w:cs="Times New Roman"/>
+          <w:sz w:val="24"/>
+          <w:szCs w:val="24"/>
+        </w:rPr>
+        <w:t>e.g.</w:t>
+      </w:r>
+      <w:proofErr w:type="gramEnd"/>
+      <w:r>
+        <w:rPr>
+          <w:rFonts w:ascii="Times New Roman" w:hAnsi="Times New Roman" w:cs="Times New Roman"/>
+          <w:sz w:val="24"/>
+          <w:szCs w:val="24"/>
+        </w:rPr>
+        <w:t xml:space="preserve"> p. 20, line 47; p. 21 lines 20-33). I would recommend the authors to better adjust the content of the introduction to their research questions and to try to better integrate their results into task-switching literature in the discussion (</w:t>
+      </w:r>
+      <w:proofErr w:type="gramStart"/>
+      <w:r>
+        <w:rPr>
+          <w:rFonts w:ascii="Times New Roman" w:hAnsi="Times New Roman" w:cs="Times New Roman"/>
+          <w:sz w:val="24"/>
+          <w:szCs w:val="24"/>
+        </w:rPr>
+        <w:t>e.g.</w:t>
+      </w:r>
+      <w:proofErr w:type="gramEnd"/>
+      <w:r>
+        <w:rPr>
+          <w:rFonts w:ascii="Times New Roman" w:hAnsi="Times New Roman" w:cs="Times New Roman"/>
+          <w:sz w:val="24"/>
+          <w:szCs w:val="24"/>
+        </w:rPr>
+        <w:t xml:space="preserve"> </w:t>
+      </w:r>
       <w:proofErr w:type="spellStart"/>
       <w:r>
         <w:rPr>
@@ -6661,21 +6872,7 @@
         </w:rPr>
         <w:t>Meiran</w:t>
       </w:r>
-      <w:commentRangeEnd w:id="8"/>
       <w:proofErr w:type="spellEnd"/>
-      <w:r>
-        <w:rPr>
-          <w:rStyle w:val="CommentReference"/>
-        </w:rPr>
-        <w:commentReference w:id="8"/>
-      </w:r>
-      <w:commentRangeEnd w:id="9"/>
-      <w:r>
-        <w:rPr>
-          <w:rStyle w:val="CommentReference"/>
-        </w:rPr>
-        <w:commentReference w:id="9"/>
-      </w:r>
       <w:r>
         <w:rPr>
           <w:rFonts w:ascii="Times New Roman" w:hAnsi="Times New Roman" w:cs="Times New Roman"/>
@@ -6984,7 +7181,8 @@
         </w:rPr>
         <w:t xml:space="preserve"> RT distributions was proposed earlier by </w:t>
       </w:r>
-      <w:commentRangeStart w:id="10"/>
+      <w:commentRangeStart w:id="8"/>
+      <w:commentRangeStart w:id="9"/>
       <w:proofErr w:type="spellStart"/>
       <w:r>
         <w:rPr>
@@ -7030,12 +7228,19 @@
         </w:rPr>
         <w:t xml:space="preserve"> and Driver). The authors should cite that article and relate their approach to that earlier work. </w:t>
       </w:r>
-      <w:commentRangeEnd w:id="10"/>
+      <w:commentRangeEnd w:id="8"/>
       <w:r>
         <w:rPr>
           <w:rStyle w:val="CommentReference"/>
         </w:rPr>
-        <w:commentReference w:id="10"/>
+        <w:commentReference w:id="8"/>
+      </w:r>
+      <w:commentRangeEnd w:id="9"/>
+      <w:r>
+        <w:rPr>
+          <w:rStyle w:val="CommentReference"/>
+        </w:rPr>
+        <w:commentReference w:id="9"/>
       </w:r>
       <w:r>
         <w:rPr>
@@ -7395,7 +7600,43 @@
           <w:sz w:val="24"/>
           <w:szCs w:val="24"/>
         </w:rPr>
-        <w:t>In the description of procedure, the information on how task-sets were cued in switch blocks is a bit confusing. On page 13 (lines 26-28), the authors write that “…the words consonant/vowel or odd/even were presented at the top of the screen in the left and right corners to cue the task set”. On the next page (lines 13-15), however, it is indicated, that “…participants were prompted with the word “letter” or “number….This prompt was located above the stimulus pair”. Do “cues” and “prompts” mean the same, namely to signal the participant which task has to be performed on a given trial, or are these different kinds of stimuli both presented in each trial of switch blocks? The authors should give a more precise description of the task design´.</w:t>
+        <w:t>In the description of procedure, the information on how task-sets were cued in switch blocks is a bit confusing. On page 13 (lines 26-28), the authors write that “…the words consonant/vowel or odd/even were presented at the top of the screen in the left and right corners to cue the task set”. On the next page (lines 13-15), however, it is indicated, that “…participants were prompted with the word “letter” or “number</w:t>
+      </w:r>
+      <w:proofErr w:type="gramStart"/>
+      <w:r>
+        <w:rPr>
+          <w:rFonts w:ascii="Times New Roman" w:hAnsi="Times New Roman" w:cs="Times New Roman"/>
+          <w:sz w:val="24"/>
+          <w:szCs w:val="24"/>
+        </w:rPr>
+        <w:t>….This</w:t>
+      </w:r>
+      <w:proofErr w:type="gramEnd"/>
+      <w:r>
+        <w:rPr>
+          <w:rFonts w:ascii="Times New Roman" w:hAnsi="Times New Roman" w:cs="Times New Roman"/>
+          <w:sz w:val="24"/>
+          <w:szCs w:val="24"/>
+        </w:rPr>
+        <w:t xml:space="preserve"> prompt was located above the stimulus pair”. Do “cues” and “prompts” mean the same, </w:t>
+      </w:r>
+      <w:proofErr w:type="gramStart"/>
+      <w:r>
+        <w:rPr>
+          <w:rFonts w:ascii="Times New Roman" w:hAnsi="Times New Roman" w:cs="Times New Roman"/>
+          <w:sz w:val="24"/>
+          <w:szCs w:val="24"/>
+        </w:rPr>
+        <w:t>namely</w:t>
+      </w:r>
+      <w:proofErr w:type="gramEnd"/>
+      <w:r>
+        <w:rPr>
+          <w:rFonts w:ascii="Times New Roman" w:hAnsi="Times New Roman" w:cs="Times New Roman"/>
+          <w:sz w:val="24"/>
+          <w:szCs w:val="24"/>
+        </w:rPr>
+        <w:t xml:space="preserve"> to signal the participant which task has to be performed on a given trial, or are these different kinds of stimuli both presented in each trial of switch blocks? The authors should give a more precise description of the task design´.</w:t>
       </w:r>
     </w:p>
     <w:p>
@@ -7880,13 +8121,23 @@
         </w:rPr>
         <w:t xml:space="preserve"> </w:t>
       </w:r>
-      <w:r>
-        <w:rPr>
-          <w:rFonts w:ascii="Times New Roman" w:hAnsi="Times New Roman" w:cs="Times New Roman"/>
-          <w:sz w:val="24"/>
-          <w:szCs w:val="24"/>
-        </w:rPr>
-        <w:t xml:space="preserve">With regard to the results, the authors should be more cautious, when interpreting the dissociation between local and global switch costs as a function of the presentation sequence. The difference in switch costs is for the greater part driven by higher RTs in non-switch alternating runs trials. This supports the idea of tracking the trial sequence, which puts an additional load on working memory and leads to higher global costs, particularly in alternating runs paradigm. However, longer RTs in these trials also lead to smaller local switch costs in alternating runs, which restricts the interpretation that larger switch costs in random switching are due to more difficulty to reconfigure task-sets on switch trials. As a support for this interpretation, one would expect significant differences in switch trials between the two presentation sequences, which was not the case. Since the RT difference is only descriptive, I think, that this limitation is worth mentioning and discussing. </w:t>
+      <w:proofErr w:type="gramStart"/>
+      <w:r>
+        <w:rPr>
+          <w:rFonts w:ascii="Times New Roman" w:hAnsi="Times New Roman" w:cs="Times New Roman"/>
+          <w:sz w:val="24"/>
+          <w:szCs w:val="24"/>
+        </w:rPr>
+        <w:t>With regard to</w:t>
+      </w:r>
+      <w:proofErr w:type="gramEnd"/>
+      <w:r>
+        <w:rPr>
+          <w:rFonts w:ascii="Times New Roman" w:hAnsi="Times New Roman" w:cs="Times New Roman"/>
+          <w:sz w:val="24"/>
+          <w:szCs w:val="24"/>
+        </w:rPr>
+        <w:t xml:space="preserve"> the results, the authors should be more cautious, when interpreting the dissociation between local and global switch costs as a function of the presentation sequence. The difference in switch costs is for the greater part driven by higher RTs in non-switch alternating runs trials. This supports the idea of tracking the trial sequence, which puts an additional load on working memory and leads to higher global costs, particularly in alternating runs paradigm. However, longer RTs in these trials also lead to smaller local switch costs in alternating runs, which restricts the interpretation that larger switch costs in random switching are due to more difficulty to reconfigure task-sets on switch trials. As a support for this interpretation, one would expect significant differences in switch trials between the two presentation sequences, which was not the case. Since the RT difference is only descriptive, I think, that this limitation is worth mentioning and discussing. </w:t>
       </w:r>
     </w:p>
     <w:p>
@@ -8001,9 +8252,9 @@
         </w:rPr>
         <w:br/>
       </w:r>
+      <w:commentRangeStart w:id="10"/>
       <w:commentRangeStart w:id="11"/>
       <w:commentRangeStart w:id="12"/>
-      <w:commentRangeStart w:id="13"/>
       <w:r>
         <w:rPr>
           <w:rFonts w:ascii="Times New Roman" w:hAnsi="Times New Roman" w:cs="Times New Roman"/>
@@ -8022,6 +8273,13 @@
         </w:rPr>
         <w:t xml:space="preserve"> </w:t>
       </w:r>
+      <w:commentRangeEnd w:id="10"/>
+      <w:r>
+        <w:rPr>
+          <w:rStyle w:val="CommentReference"/>
+        </w:rPr>
+        <w:commentReference w:id="10"/>
+      </w:r>
       <w:commentRangeEnd w:id="11"/>
       <w:r>
         <w:rPr>
@@ -8036,20 +8294,31 @@
         </w:rPr>
         <w:commentReference w:id="12"/>
       </w:r>
-      <w:commentRangeEnd w:id="13"/>
-      <w:r>
-        <w:rPr>
-          <w:rStyle w:val="CommentReference"/>
-        </w:rPr>
-        <w:commentReference w:id="13"/>
-      </w:r>
-      <w:r>
-        <w:rPr>
-          <w:rFonts w:ascii="Times New Roman" w:hAnsi="Times New Roman" w:cs="Times New Roman"/>
-          <w:sz w:val="24"/>
-          <w:szCs w:val="24"/>
-        </w:rPr>
-        <w:t xml:space="preserve">In addition, with regard to the </w:t>
+      <w:r>
+        <w:rPr>
+          <w:rFonts w:ascii="Times New Roman" w:hAnsi="Times New Roman" w:cs="Times New Roman"/>
+          <w:sz w:val="24"/>
+          <w:szCs w:val="24"/>
+        </w:rPr>
+        <w:t xml:space="preserve">In addition, </w:t>
+      </w:r>
+      <w:proofErr w:type="gramStart"/>
+      <w:r>
+        <w:rPr>
+          <w:rFonts w:ascii="Times New Roman" w:hAnsi="Times New Roman" w:cs="Times New Roman"/>
+          <w:sz w:val="24"/>
+          <w:szCs w:val="24"/>
+        </w:rPr>
+        <w:t>with regard to</w:t>
+      </w:r>
+      <w:proofErr w:type="gramEnd"/>
+      <w:r>
+        <w:rPr>
+          <w:rFonts w:ascii="Times New Roman" w:hAnsi="Times New Roman" w:cs="Times New Roman"/>
+          <w:sz w:val="24"/>
+          <w:szCs w:val="24"/>
+        </w:rPr>
+        <w:t xml:space="preserve"> the </w:t>
       </w:r>
       <w:proofErr w:type="spellStart"/>
       <w:r>
@@ -8085,7 +8354,43 @@
           <w:sz w:val="24"/>
           <w:szCs w:val="24"/>
         </w:rPr>
-        <w:t xml:space="preserve"> RT distributions or not. If yes, then it is not clear to me how the RTs in the 6th bin (and perhaps in the 5th bin) in Figure 2 can be lower than the RTs in the bins 1-4. In case of cumulative distributions functions the RTs should be definitively longer in larger bins than in smaller bins. Otherwise the authors should include a reminder that the current analyses are not based on the common way of analyzing </w:t>
+        <w:t xml:space="preserve"> RT distributions or not. If yes, then it is not clear to me how the RTs in the 6th bin (and perhaps in the 5th bin) in Figure 2 can be lower than the RTs in the bins 1-4. In case of cumulative distributions </w:t>
+      </w:r>
+      <w:proofErr w:type="gramStart"/>
+      <w:r>
+        <w:rPr>
+          <w:rFonts w:ascii="Times New Roman" w:hAnsi="Times New Roman" w:cs="Times New Roman"/>
+          <w:sz w:val="24"/>
+          <w:szCs w:val="24"/>
+        </w:rPr>
+        <w:t>functions</w:t>
+      </w:r>
+      <w:proofErr w:type="gramEnd"/>
+      <w:r>
+        <w:rPr>
+          <w:rFonts w:ascii="Times New Roman" w:hAnsi="Times New Roman" w:cs="Times New Roman"/>
+          <w:sz w:val="24"/>
+          <w:szCs w:val="24"/>
+        </w:rPr>
+        <w:t xml:space="preserve"> the RTs should be definitively longer in larger bins than in smaller bins. </w:t>
+      </w:r>
+      <w:proofErr w:type="gramStart"/>
+      <w:r>
+        <w:rPr>
+          <w:rFonts w:ascii="Times New Roman" w:hAnsi="Times New Roman" w:cs="Times New Roman"/>
+          <w:sz w:val="24"/>
+          <w:szCs w:val="24"/>
+        </w:rPr>
+        <w:t>Otherwise</w:t>
+      </w:r>
+      <w:proofErr w:type="gramEnd"/>
+      <w:r>
+        <w:rPr>
+          <w:rFonts w:ascii="Times New Roman" w:hAnsi="Times New Roman" w:cs="Times New Roman"/>
+          <w:sz w:val="24"/>
+          <w:szCs w:val="24"/>
+        </w:rPr>
+        <w:t xml:space="preserve"> the authors should include a reminder that the current analyses are not based on the common way of analyzing </w:t>
       </w:r>
       <w:proofErr w:type="spellStart"/>
       <w:r>
@@ -8283,7 +8588,7 @@
           <w:szCs w:val="24"/>
         </w:rPr>
       </w:pPr>
-      <w:commentRangeStart w:id="14"/>
+      <w:commentRangeStart w:id="13"/>
       <w:r>
         <w:rPr>
           <w:rFonts w:ascii="Times New Roman" w:hAnsi="Times New Roman" w:cs="Times New Roman"/>
@@ -8296,12 +8601,12 @@
         </w:rPr>
         <w:t>Response</w:t>
       </w:r>
-      <w:commentRangeEnd w:id="14"/>
+      <w:commentRangeEnd w:id="13"/>
       <w:r>
         <w:rPr>
           <w:rStyle w:val="CommentReference"/>
         </w:rPr>
-        <w:commentReference w:id="14"/>
+        <w:commentReference w:id="13"/>
       </w:r>
       <w:r>
         <w:rPr>
@@ -8554,7 +8859,7 @@
         </w:rPr>
         <w:t xml:space="preserve"> clarify this </w:t>
       </w:r>
-      <w:commentRangeStart w:id="15"/>
+      <w:commentRangeStart w:id="14"/>
       <w:r>
         <w:rPr>
           <w:rFonts w:ascii="Times New Roman" w:hAnsi="Times New Roman" w:cs="Times New Roman"/>
@@ -8563,12 +8868,12 @@
         </w:rPr>
         <w:t>point</w:t>
       </w:r>
-      <w:commentRangeEnd w:id="15"/>
+      <w:commentRangeEnd w:id="14"/>
       <w:r>
         <w:rPr>
           <w:rStyle w:val="CommentReference"/>
         </w:rPr>
-        <w:commentReference w:id="15"/>
+        <w:commentReference w:id="14"/>
       </w:r>
       <w:r>
         <w:rPr>
@@ -8620,7 +8925,61 @@
           <w:sz w:val="24"/>
           <w:szCs w:val="24"/>
         </w:rPr>
-        <w:t>p.22 (lines 26-29): The authors discuss why a decrease in local switch costs across bins found in their study is in contrast to the results of Huff et al. (2015) who found an increase in these costs. They discuss the inclusion of additional trials and potential fatigue effects as one reason for this discrepancy in the results. This interpretation is not really plausible to me, since the occurrence of fatigue effects is usually interpreted as causing more lapses of attention, which should lead to longer RTs in the longest RT task trials. Here the authors seem to argue the opposite. At this point I would like additionally remind the discussion of the DeJong account (2000) for interpreting residual switch costs.</w:t>
+        <w:t xml:space="preserve">p.22 (lines 26-29): The authors discuss why a decrease in local switch costs across bins found in their study </w:t>
+      </w:r>
+      <w:proofErr w:type="gramStart"/>
+      <w:r>
+        <w:rPr>
+          <w:rFonts w:ascii="Times New Roman" w:hAnsi="Times New Roman" w:cs="Times New Roman"/>
+          <w:sz w:val="24"/>
+          <w:szCs w:val="24"/>
+        </w:rPr>
+        <w:t>is in contrast to</w:t>
+      </w:r>
+      <w:proofErr w:type="gramEnd"/>
+      <w:r>
+        <w:rPr>
+          <w:rFonts w:ascii="Times New Roman" w:hAnsi="Times New Roman" w:cs="Times New Roman"/>
+          <w:sz w:val="24"/>
+          <w:szCs w:val="24"/>
+        </w:rPr>
+        <w:t xml:space="preserve"> the results of Huff et al. (2015) who found an increase in these costs. They discuss the inclusion of additional trials and potential fatigue effects as one reason for this discrepancy in the results. This interpretation is not </w:t>
+      </w:r>
+      <w:proofErr w:type="gramStart"/>
+      <w:r>
+        <w:rPr>
+          <w:rFonts w:ascii="Times New Roman" w:hAnsi="Times New Roman" w:cs="Times New Roman"/>
+          <w:sz w:val="24"/>
+          <w:szCs w:val="24"/>
+        </w:rPr>
+        <w:t>really plausible</w:t>
+      </w:r>
+      <w:proofErr w:type="gramEnd"/>
+      <w:r>
+        <w:rPr>
+          <w:rFonts w:ascii="Times New Roman" w:hAnsi="Times New Roman" w:cs="Times New Roman"/>
+          <w:sz w:val="24"/>
+          <w:szCs w:val="24"/>
+        </w:rPr>
+        <w:t xml:space="preserve"> to me, since the occurrence of fatigue effects is usually interpreted as causing more lapses of attention, which should lead to longer RTs in the longest RT task trials. Here the authors seem to argue the opposite. At this point I would like additionally </w:t>
+      </w:r>
+      <w:proofErr w:type="gramStart"/>
+      <w:r>
+        <w:rPr>
+          <w:rFonts w:ascii="Times New Roman" w:hAnsi="Times New Roman" w:cs="Times New Roman"/>
+          <w:sz w:val="24"/>
+          <w:szCs w:val="24"/>
+        </w:rPr>
+        <w:t>remind</w:t>
+      </w:r>
+      <w:proofErr w:type="gramEnd"/>
+      <w:r>
+        <w:rPr>
+          <w:rFonts w:ascii="Times New Roman" w:hAnsi="Times New Roman" w:cs="Times New Roman"/>
+          <w:sz w:val="24"/>
+          <w:szCs w:val="24"/>
+        </w:rPr>
+        <w:t xml:space="preserve"> the discussion of the DeJong account (2000) for interpreting residual switch costs.</w:t>
       </w:r>
     </w:p>
     <w:p>
@@ -8782,125 +9141,133 @@
         </w:rPr>
         <w:t xml:space="preserve">pg. </w:t>
       </w:r>
+      <w:commentRangeStart w:id="15"/>
+      <w:r>
+        <w:rPr>
+          <w:rFonts w:ascii="Times New Roman" w:hAnsi="Times New Roman" w:cs="Times New Roman"/>
+          <w:sz w:val="24"/>
+          <w:szCs w:val="24"/>
+          <w:highlight w:val="yellow"/>
+        </w:rPr>
+        <w:t>xx</w:t>
+      </w:r>
+      <w:commentRangeEnd w:id="15"/>
+      <w:r>
+        <w:rPr>
+          <w:rStyle w:val="CommentReference"/>
+        </w:rPr>
+        <w:commentReference w:id="15"/>
+      </w:r>
+      <w:r>
+        <w:rPr>
+          <w:rFonts w:ascii="Times New Roman" w:hAnsi="Times New Roman" w:cs="Times New Roman"/>
+          <w:sz w:val="24"/>
+          <w:szCs w:val="24"/>
+        </w:rPr>
+        <w:t>.</w:t>
+      </w:r>
+      <w:r>
+        <w:rPr>
+          <w:rFonts w:ascii="Times New Roman" w:hAnsi="Times New Roman" w:cs="Times New Roman"/>
+          <w:sz w:val="24"/>
+          <w:szCs w:val="24"/>
+        </w:rPr>
+        <w:t>)</w:t>
+      </w:r>
+    </w:p>
+    <w:p>
+      <w:pPr>
+        <w:spacing w:after="0" w:line="240" w:lineRule="auto"/>
+        <w:rPr>
+          <w:rFonts w:ascii="Times New Roman" w:hAnsi="Times New Roman" w:cs="Times New Roman"/>
+          <w:sz w:val="24"/>
+          <w:szCs w:val="24"/>
+        </w:rPr>
+      </w:pPr>
+      <w:r>
+        <w:rPr>
+          <w:rFonts w:ascii="Times New Roman" w:hAnsi="Times New Roman" w:cs="Times New Roman"/>
+          <w:sz w:val="24"/>
+          <w:szCs w:val="24"/>
+        </w:rPr>
+        <w:br/>
+      </w:r>
+      <w:r>
+        <w:rPr>
+          <w:rFonts w:ascii="Times New Roman" w:hAnsi="Times New Roman" w:cs="Times New Roman"/>
+          <w:sz w:val="24"/>
+          <w:szCs w:val="24"/>
+        </w:rPr>
+        <w:t xml:space="preserve">All other minor grammatical and </w:t>
+      </w:r>
+      <w:r>
+        <w:rPr>
+          <w:rFonts w:ascii="Times New Roman" w:hAnsi="Times New Roman" w:cs="Times New Roman"/>
+          <w:sz w:val="24"/>
+          <w:szCs w:val="24"/>
+        </w:rPr>
+        <w:t>spelling errors have been corrected. We thank you for taking the time to review our manuscript.</w:t>
+      </w:r>
+    </w:p>
+    <w:p>
+      <w:pPr>
+        <w:spacing w:after="0" w:line="240" w:lineRule="auto"/>
+        <w:rPr>
+          <w:rFonts w:ascii="Times New Roman" w:hAnsi="Times New Roman" w:cs="Times New Roman"/>
+          <w:sz w:val="24"/>
+          <w:szCs w:val="24"/>
+        </w:rPr>
+      </w:pPr>
+    </w:p>
+    <w:p>
+      <w:pPr>
+        <w:spacing w:after="0" w:line="240" w:lineRule="auto"/>
+        <w:rPr>
+          <w:rFonts w:ascii="Times New Roman" w:hAnsi="Times New Roman" w:cs="Times New Roman"/>
+          <w:sz w:val="24"/>
+          <w:szCs w:val="24"/>
+        </w:rPr>
+      </w:pPr>
       <w:commentRangeStart w:id="16"/>
       <w:r>
         <w:rPr>
           <w:rFonts w:ascii="Times New Roman" w:hAnsi="Times New Roman" w:cs="Times New Roman"/>
           <w:sz w:val="24"/>
           <w:szCs w:val="24"/>
+        </w:rPr>
+        <w:br/>
+      </w:r>
+      <w:commentRangeStart w:id="17"/>
+      <w:r>
+        <w:rPr>
+          <w:rFonts w:ascii="Times New Roman" w:hAnsi="Times New Roman" w:cs="Times New Roman"/>
+          <w:sz w:val="24"/>
+          <w:szCs w:val="24"/>
           <w:highlight w:val="yellow"/>
         </w:rPr>
-        <w:t>xx</w:t>
+        <w:t>(5)    p. 17, lines 33-36: The sentence is incorrect</w:t>
+      </w:r>
+      <w:r>
+        <w:rPr>
+          <w:rFonts w:ascii="Times New Roman" w:hAnsi="Times New Roman" w:cs="Times New Roman"/>
+          <w:sz w:val="24"/>
+          <w:szCs w:val="24"/>
+        </w:rPr>
+        <w:br/>
       </w:r>
       <w:commentRangeEnd w:id="16"/>
+      <w:commentRangeEnd w:id="17"/>
       <w:r>
         <w:rPr>
           <w:rStyle w:val="CommentReference"/>
         </w:rPr>
+        <w:commentReference w:id="17"/>
+      </w:r>
+      <w:r>
+        <w:rPr>
+          <w:rStyle w:val="CommentReference"/>
+        </w:rPr>
         <w:commentReference w:id="16"/>
-      </w:r>
-      <w:r>
-        <w:rPr>
-          <w:rFonts w:ascii="Times New Roman" w:hAnsi="Times New Roman" w:cs="Times New Roman"/>
-          <w:sz w:val="24"/>
-          <w:szCs w:val="24"/>
-        </w:rPr>
-        <w:t>.</w:t>
-      </w:r>
-      <w:r>
-        <w:rPr>
-          <w:rFonts w:ascii="Times New Roman" w:hAnsi="Times New Roman" w:cs="Times New Roman"/>
-          <w:sz w:val="24"/>
-          <w:szCs w:val="24"/>
-        </w:rPr>
-        <w:t>)</w:t>
-      </w:r>
-    </w:p>
-    <w:p>
-      <w:pPr>
-        <w:spacing w:after="0" w:line="240" w:lineRule="auto"/>
-        <w:rPr>
-          <w:rFonts w:ascii="Times New Roman" w:hAnsi="Times New Roman" w:cs="Times New Roman"/>
-          <w:sz w:val="24"/>
-          <w:szCs w:val="24"/>
-        </w:rPr>
-      </w:pPr>
-      <w:r>
-        <w:rPr>
-          <w:rFonts w:ascii="Times New Roman" w:hAnsi="Times New Roman" w:cs="Times New Roman"/>
-          <w:sz w:val="24"/>
-          <w:szCs w:val="24"/>
-        </w:rPr>
-        <w:br/>
-      </w:r>
-      <w:r>
-        <w:rPr>
-          <w:rFonts w:ascii="Times New Roman" w:hAnsi="Times New Roman" w:cs="Times New Roman"/>
-          <w:sz w:val="24"/>
-          <w:szCs w:val="24"/>
-        </w:rPr>
-        <w:t xml:space="preserve">All other minor grammatical and </w:t>
-      </w:r>
-      <w:r>
-        <w:rPr>
-          <w:rFonts w:ascii="Times New Roman" w:hAnsi="Times New Roman" w:cs="Times New Roman"/>
-          <w:sz w:val="24"/>
-          <w:szCs w:val="24"/>
-        </w:rPr>
-        <w:t>spelling errors have been corrected. We thank you for taking the time to review our manuscript.</w:t>
-      </w:r>
-    </w:p>
-    <w:p>
-      <w:pPr>
-        <w:spacing w:after="0" w:line="240" w:lineRule="auto"/>
-        <w:rPr>
-          <w:rFonts w:ascii="Times New Roman" w:hAnsi="Times New Roman" w:cs="Times New Roman"/>
-          <w:sz w:val="24"/>
-          <w:szCs w:val="24"/>
-        </w:rPr>
-      </w:pPr>
-    </w:p>
-    <w:p>
-      <w:pPr>
-        <w:spacing w:after="0" w:line="240" w:lineRule="auto"/>
-        <w:rPr>
-          <w:rFonts w:ascii="Times New Roman" w:hAnsi="Times New Roman" w:cs="Times New Roman"/>
-          <w:sz w:val="24"/>
-          <w:szCs w:val="24"/>
-        </w:rPr>
-      </w:pPr>
-      <w:commentRangeStart w:id="17"/>
-      <w:r>
-        <w:rPr>
-          <w:rFonts w:ascii="Times New Roman" w:hAnsi="Times New Roman" w:cs="Times New Roman"/>
-          <w:sz w:val="24"/>
-          <w:szCs w:val="24"/>
-        </w:rPr>
-        <w:br/>
-      </w:r>
-      <w:r>
-        <w:rPr>
-          <w:rFonts w:ascii="Times New Roman" w:hAnsi="Times New Roman" w:cs="Times New Roman"/>
-          <w:sz w:val="24"/>
-          <w:szCs w:val="24"/>
-          <w:highlight w:val="yellow"/>
-        </w:rPr>
-        <w:t>(5)    p. 17, lines 33-36: The sentence is incorrect</w:t>
-      </w:r>
-      <w:r>
-        <w:rPr>
-          <w:rFonts w:ascii="Times New Roman" w:hAnsi="Times New Roman" w:cs="Times New Roman"/>
-          <w:sz w:val="24"/>
-          <w:szCs w:val="24"/>
-        </w:rPr>
-        <w:br/>
-      </w:r>
-      <w:commentRangeEnd w:id="17"/>
-      <w:r>
-        <w:rPr>
-          <w:rStyle w:val="CommentReference"/>
-        </w:rPr>
-        <w:commentReference w:id="17"/>
       </w:r>
     </w:p>
     <w:sectPr>
@@ -9045,7 +9412,7 @@
       </w:r>
     </w:p>
   </w:comment>
-  <w:comment w:id="8" w:author="Nick Maxwell" w:date="2022-09-25T08:58:00Z" w:initials="NM">
+  <w:comment w:id="8" w:author="Mark Huff" w:date="2022-10-04T16:15:00Z" w:initials="MH">
     <w:p>
       <w:pPr>
         <w:pStyle w:val="CommentText"/>
@@ -9057,11 +9424,11 @@
         <w:annotationRef/>
       </w:r>
       <w:r>
-        <w:t>Was able to find the first one.</w:t>
+        <w:t>I found this chapter and attached it to the email. Please dig through it an incorporate into the revision.</w:t>
       </w:r>
     </w:p>
   </w:comment>
-  <w:comment w:id="9" w:author="Maxwell, Nicholas" w:date="2022-09-28T14:59:00Z" w:initials="MN">
+  <w:comment w:id="9" w:author="Nick Maxwell" w:date="2022-10-06T16:03:00Z" w:initials="NM">
     <w:p>
       <w:pPr>
         <w:pStyle w:val="CommentText"/>
@@ -9073,16 +9440,8 @@
         <w:annotationRef/>
       </w:r>
       <w:r>
-        <w:t xml:space="preserve">Okay, I think the other article is this: </w:t>
-      </w:r>
-      <w:hyperlink r:id="rId1" w:history="1">
-        <w:r>
-          <w:rPr>
-            <w:rStyle w:val="Hyperlink"/>
-          </w:rPr>
-          <w:t>https://journals.plos.org/plosone/article?id=10.1371/journal.pone.0119992</w:t>
-        </w:r>
-      </w:hyperlink>
+        <w:t>Quick interpretation of the De Jong chapter: Primary interest was in residual switch costs, which mainly seems to deal w/ how much time participant have to prepare the next trial on a switch task, so a different type of switch cost than the one's we're considering.</w:t>
+      </w:r>
     </w:p>
     <w:p>
       <w:pPr>
@@ -9094,45 +9453,56 @@
         <w:pStyle w:val="CommentText"/>
       </w:pPr>
       <w:r>
-        <w:t xml:space="preserve">But it could also be this: </w:t>
-      </w:r>
-      <w:hyperlink r:id="rId2" w:history="1">
-        <w:r>
-          <w:rPr>
-            <w:rStyle w:val="Hyperlink"/>
-          </w:rPr>
-          <w:t>https://link.springer.com/article/10.1007/s00426-014-0569-1</w:t>
-        </w:r>
-      </w:hyperlink>
-    </w:p>
+        <w:t>I've gone back and referenced this paper in the RT analysis section of the intro. It's hard to interpret the findings though since for whatever reason, there are blank spaces where the figs should be (and they aren't included at the end of the chapter either)</w:t>
+      </w:r>
+    </w:p>
+  </w:comment>
+  <w:comment w:id="10" w:author="Maxwell, Nicholas" w:date="2022-10-03T14:44:00Z" w:initials="MN">
     <w:p>
       <w:pPr>
         <w:pStyle w:val="CommentText"/>
       </w:pPr>
+      <w:r>
+        <w:rPr>
+          <w:rStyle w:val="CommentReference"/>
+        </w:rPr>
+        <w:annotationRef/>
+      </w:r>
+      <w:r>
+        <w:t>This is one that I forgot to bring up in our meeting last week.</w:t>
+      </w:r>
     </w:p>
     <w:p>
       <w:pPr>
         <w:pStyle w:val="CommentText"/>
       </w:pPr>
-      <w:r>
-        <w:t>I would say that putting the pub-year would have been helpful, but these are both from 2015.</w:t>
-      </w:r>
     </w:p>
     <w:p>
       <w:pPr>
         <w:pStyle w:val="CommentText"/>
       </w:pPr>
-    </w:p>
+      <w:r>
+        <w:t>I used the code that you sent me, which I’m assuming computed these the same way as your 2015 paper?</w:t>
+      </w:r>
+    </w:p>
+  </w:comment>
+  <w:comment w:id="11" w:author="Mark Huff" w:date="2022-10-04T16:22:00Z" w:initials="MH">
     <w:p>
       <w:pPr>
         <w:pStyle w:val="CommentText"/>
       </w:pPr>
       <w:r>
-        <w:t>I’ll try to dig into these in the next few days to see if they would be useful to include</w:t>
+        <w:rPr>
+          <w:rStyle w:val="CommentReference"/>
+        </w:rPr>
+        <w:annotationRef/>
+      </w:r>
+      <w:r>
+        <w:t>#facepalm These are switch costs that are reported (i.e., difference scores). The finding that they are lower on later bins means that there is a smaller difference between the two trial types. So to answer the question, they are not cumulative. We report the trial level bins in Figure 1.</w:t>
       </w:r>
     </w:p>
   </w:comment>
-  <w:comment w:id="10" w:author="Mark Huff" w:date="2022-10-04T16:15:00Z" w:initials="MH">
+  <w:comment w:id="12" w:author="Nick Maxwell" w:date="2022-10-04T16:46:00Z" w:initials="NM">
     <w:p>
       <w:pPr>
         <w:pStyle w:val="CommentText"/>
@@ -9144,11 +9514,11 @@
         <w:annotationRef/>
       </w:r>
       <w:r>
-        <w:t>I found this chapter and attached it to the email. Please dig through it an incorporate into the revision.</w:t>
+        <w:t>Is this response good then? Just reiterating your comment here.</w:t>
       </w:r>
     </w:p>
   </w:comment>
-  <w:comment w:id="11" w:author="Maxwell, Nicholas" w:date="2022-10-03T14:44:00Z" w:initials="MN">
+  <w:comment w:id="13" w:author="Mark Huff" w:date="2022-10-04T16:26:00Z" w:initials="MH">
     <w:p>
       <w:pPr>
         <w:pStyle w:val="CommentText"/>
@@ -9160,24 +9530,43 @@
         <w:annotationRef/>
       </w:r>
       <w:r>
-        <w:t>This is one that I forgot to bring up in our meeting last week.</w:t>
-      </w:r>
-    </w:p>
+        <w:t>I updated this one quite a bit too.</w:t>
+      </w:r>
+    </w:p>
+  </w:comment>
+  <w:comment w:id="14" w:author="Mark Huff" w:date="2022-10-04T16:31:00Z" w:initials="MH">
     <w:p>
       <w:pPr>
         <w:pStyle w:val="CommentText"/>
       </w:pPr>
-    </w:p>
+      <w:r>
+        <w:rPr>
+          <w:rStyle w:val="CommentReference"/>
+        </w:rPr>
+        <w:annotationRef/>
+      </w:r>
+      <w:r>
+        <w:t>Updated a lot here too.</w:t>
+      </w:r>
+    </w:p>
+  </w:comment>
+  <w:comment w:id="15" w:author="Mark Huff" w:date="2022-10-04T16:32:00Z" w:initials="MH">
     <w:p>
       <w:pPr>
         <w:pStyle w:val="CommentText"/>
       </w:pPr>
       <w:r>
-        <w:t>I used the code that you sent me, which I’m assuming computed these the same way as your 2015 paper?</w:t>
+        <w:rPr>
+          <w:rStyle w:val="CommentReference"/>
+        </w:rPr>
+        <w:annotationRef/>
+      </w:r>
+      <w:r>
+        <w:t>Now that we have the de Jong chapter, there might be an answer in there.</w:t>
       </w:r>
     </w:p>
   </w:comment>
-  <w:comment w:id="12" w:author="Mark Huff" w:date="2022-10-04T16:22:00Z" w:initials="MH">
+  <w:comment w:id="17" w:author="Nick Maxwell" w:date="2022-10-06T14:43:00Z" w:initials="NM">
     <w:p>
       <w:pPr>
         <w:pStyle w:val="CommentText"/>
@@ -9189,75 +9578,11 @@
         <w:annotationRef/>
       </w:r>
       <w:r>
-        <w:t>#facepalm These are switch costs that are reported (i.e., difference scores). The finding that they are lower on later bins means that there is a smaller difference between the two trial types. So to answer the question, they are not cumulative. We report the trial level bins in Figure 1.</w:t>
+        <w:t>Lines/page numbers have shifted around so much that I'm not sure which sentence dude is talking about.</w:t>
       </w:r>
     </w:p>
   </w:comment>
-  <w:comment w:id="13" w:author="Nick Maxwell" w:date="2022-10-04T16:46:00Z" w:initials="NM">
-    <w:p>
-      <w:pPr>
-        <w:pStyle w:val="CommentText"/>
-      </w:pPr>
-      <w:r>
-        <w:rPr>
-          <w:rStyle w:val="CommentReference"/>
-        </w:rPr>
-        <w:annotationRef/>
-      </w:r>
-      <w:r>
-        <w:t>Is this response good then? Just reiterating your comment here.</w:t>
-      </w:r>
-    </w:p>
-  </w:comment>
-  <w:comment w:id="14" w:author="Mark Huff" w:date="2022-10-04T16:26:00Z" w:initials="MH">
-    <w:p>
-      <w:pPr>
-        <w:pStyle w:val="CommentText"/>
-      </w:pPr>
-      <w:r>
-        <w:rPr>
-          <w:rStyle w:val="CommentReference"/>
-        </w:rPr>
-        <w:annotationRef/>
-      </w:r>
-      <w:r>
-        <w:t>I updated this one quite a bit too.</w:t>
-      </w:r>
-    </w:p>
-  </w:comment>
-  <w:comment w:id="15" w:author="Mark Huff" w:date="2022-10-04T16:31:00Z" w:initials="MH">
-    <w:p>
-      <w:pPr>
-        <w:pStyle w:val="CommentText"/>
-      </w:pPr>
-      <w:r>
-        <w:rPr>
-          <w:rStyle w:val="CommentReference"/>
-        </w:rPr>
-        <w:annotationRef/>
-      </w:r>
-      <w:r>
-        <w:t>Updated a lot here too.</w:t>
-      </w:r>
-    </w:p>
-  </w:comment>
-  <w:comment w:id="16" w:author="Mark Huff" w:date="2022-10-04T16:32:00Z" w:initials="MH">
-    <w:p>
-      <w:pPr>
-        <w:pStyle w:val="CommentText"/>
-      </w:pPr>
-      <w:r>
-        <w:rPr>
-          <w:rStyle w:val="CommentReference"/>
-        </w:rPr>
-        <w:annotationRef/>
-      </w:r>
-      <w:r>
-        <w:t>Now that we have the de Jong chapter, there might be an answer in there.</w:t>
-      </w:r>
-    </w:p>
-  </w:comment>
-  <w:comment w:id="17" w:author="Nick Maxwell" w:date="2022-09-24T13:27:00Z" w:initials="NM">
+  <w:comment w:id="16" w:author="Nick Maxwell" w:date="2022-09-24T13:27:00Z" w:initials="NM">
     <w:p>
       <w:pPr>
         <w:pStyle w:val="CommentText"/>
@@ -9285,15 +9610,15 @@
   <w15:commentEx w15:paraId="2172FEC0" w15:done="0"/>
   <w15:commentEx w15:paraId="448961D6" w15:done="0"/>
   <w15:commentEx w15:paraId="66125514" w15:paraIdParent="448961D6" w15:done="0"/>
-  <w15:commentEx w15:paraId="58370B62" w15:done="0"/>
-  <w15:commentEx w15:paraId="3CAE3DC7" w15:paraIdParent="58370B62" w15:done="0"/>
   <w15:commentEx w15:paraId="7EE8368B" w15:done="0"/>
+  <w15:commentEx w15:paraId="5F86BAA2" w15:paraIdParent="7EE8368B" w15:done="0"/>
   <w15:commentEx w15:paraId="662E935F" w15:done="0"/>
   <w15:commentEx w15:paraId="79D1D3C7" w15:paraIdParent="662E935F" w15:done="0"/>
   <w15:commentEx w15:paraId="28E4ED09" w15:paraIdParent="662E935F" w15:done="0"/>
   <w15:commentEx w15:paraId="6CFEDA18" w15:done="0"/>
   <w15:commentEx w15:paraId="436DF6F8" w15:done="0"/>
   <w15:commentEx w15:paraId="19FC9C4E" w15:done="0"/>
+  <w15:commentEx w15:paraId="6F81EE99" w15:done="0"/>
   <w15:commentEx w15:paraId="32CF26FF" w15:done="0"/>
 </w15:commentsEx>
 </file>
@@ -9306,13 +9631,14 @@
   <w16cex:commentExtensible w16cex:durableId="26E6E0D8" w16cex:dateUtc="2022-10-04T21:42:00Z"/>
   <w16cex:commentExtensible w16cex:durableId="26E6D7BA" w16cex:dateUtc="2022-10-04T21:03:00Z"/>
   <w16cex:commentExtensible w16cex:durableId="26E6D7BF" w16cex:dateUtc="2022-10-04T21:03:00Z"/>
-  <w16cex:commentExtensible w16cex:durableId="26DA96AD" w16cex:dateUtc="2022-09-25T13:58:00Z"/>
   <w16cex:commentExtensible w16cex:durableId="26E6DAB9" w16cex:dateUtc="2022-10-04T21:15:00Z"/>
+  <w16cex:commentExtensible w16cex:durableId="26E97AB9" w16cex:dateUtc="2022-10-06T21:03:00Z"/>
   <w16cex:commentExtensible w16cex:durableId="26E6DC39" w16cex:dateUtc="2022-10-04T21:22:00Z"/>
   <w16cex:commentExtensible w16cex:durableId="26E6E203" w16cex:dateUtc="2022-10-04T21:46:00Z"/>
   <w16cex:commentExtensible w16cex:durableId="26E6DD2F" w16cex:dateUtc="2022-10-04T21:26:00Z"/>
   <w16cex:commentExtensible w16cex:durableId="26E6DE60" w16cex:dateUtc="2022-10-04T21:31:00Z"/>
   <w16cex:commentExtensible w16cex:durableId="26E6DEAE" w16cex:dateUtc="2022-10-04T21:32:00Z"/>
+  <w16cex:commentExtensible w16cex:durableId="26E96805" w16cex:dateUtc="2022-10-06T19:43:00Z"/>
   <w16cex:commentExtensible w16cex:durableId="26D98425" w16cex:dateUtc="2022-09-24T18:27:00Z"/>
 </w16cex:commentsExtensible>
 </file>
@@ -9326,15 +9652,15 @@
   <w16cid:commentId w16cid:paraId="2172FEC0" w16cid:durableId="26E6D7BA"/>
   <w16cid:commentId w16cid:paraId="448961D6" w16cid:durableId="26DBFA12"/>
   <w16cid:commentId w16cid:paraId="66125514" w16cid:durableId="26E6D7BF"/>
-  <w16cid:commentId w16cid:paraId="58370B62" w16cid:durableId="26DA96AD"/>
-  <w16cid:commentId w16cid:paraId="3CAE3DC7" w16cid:durableId="26DEDFEA"/>
   <w16cid:commentId w16cid:paraId="7EE8368B" w16cid:durableId="26E6DAB9"/>
+  <w16cid:commentId w16cid:paraId="5F86BAA2" w16cid:durableId="26E97AB9"/>
   <w16cid:commentId w16cid:paraId="662E935F" w16cid:durableId="26E573D9"/>
   <w16cid:commentId w16cid:paraId="79D1D3C7" w16cid:durableId="26E6DC39"/>
   <w16cid:commentId w16cid:paraId="28E4ED09" w16cid:durableId="26E6E203"/>
   <w16cid:commentId w16cid:paraId="6CFEDA18" w16cid:durableId="26E6DD2F"/>
   <w16cid:commentId w16cid:paraId="436DF6F8" w16cid:durableId="26E6DE60"/>
   <w16cid:commentId w16cid:paraId="19FC9C4E" w16cid:durableId="26E6DEAE"/>
+  <w16cid:commentId w16cid:paraId="6F81EE99" w16cid:durableId="26E96805"/>
   <w16cid:commentId w16cid:paraId="32CF26FF" w16cid:durableId="26D98425"/>
 </w16cid:commentsIds>
 </file>

</xml_diff>